<commit_message>
Report -> Model, fast fertig
</commit_message>
<xml_diff>
--- a/doc/word/reportTemplate_Epidemics.docx
+++ b/doc/word/reportTemplate_Epidemics.docx
@@ -1123,7 +1123,7 @@
         <w:br w:type="page"/>
       </w:r>
       <w:bookmarkStart w:id="0" w:name="_Toc324426345"/>
-      <w:bookmarkStart w:id="1" w:name="_Toc325101624"/>
+      <w:bookmarkStart w:id="1" w:name="_Toc325124846"/>
       <w:r>
         <w:lastRenderedPageBreak/>
         <w:t>Table of contents</w:t>
@@ -1164,7 +1164,7 @@
         </w:rPr>
         <w:fldChar w:fldCharType="separate"/>
       </w:r>
-      <w:hyperlink w:anchor="_Toc325101624" w:history="1">
+      <w:hyperlink w:anchor="_Toc325124846" w:history="1">
         <w:r>
           <w:rPr>
             <w:rStyle w:val="Hyperlink"/>
@@ -1191,7 +1191,7 @@
             <w:noProof/>
             <w:webHidden/>
           </w:rPr>
-          <w:instrText xml:space="preserve"> PAGEREF _Toc325101624 \h </w:instrText>
+          <w:instrText xml:space="preserve"> PAGEREF _Toc325124846 \h </w:instrText>
         </w:r>
         <w:r>
           <w:rPr>
@@ -1236,7 +1236,7 @@
           <w:lang w:val="en-US"/>
         </w:rPr>
       </w:pPr>
-      <w:hyperlink w:anchor="_Toc325101625" w:history="1">
+      <w:hyperlink w:anchor="_Toc325124847" w:history="1">
         <w:r>
           <w:rPr>
             <w:rStyle w:val="Hyperlink"/>
@@ -1263,7 +1263,7 @@
             <w:noProof/>
             <w:webHidden/>
           </w:rPr>
-          <w:instrText xml:space="preserve"> PAGEREF _Toc325101625 \h </w:instrText>
+          <w:instrText xml:space="preserve"> PAGEREF _Toc325124847 \h </w:instrText>
         </w:r>
         <w:r>
           <w:rPr>
@@ -1308,7 +1308,7 @@
           <w:lang w:val="en-US"/>
         </w:rPr>
       </w:pPr>
-      <w:hyperlink w:anchor="_Toc325101626" w:history="1">
+      <w:hyperlink w:anchor="_Toc325124848" w:history="1">
         <w:r>
           <w:rPr>
             <w:rStyle w:val="Hyperlink"/>
@@ -1335,7 +1335,7 @@
             <w:noProof/>
             <w:webHidden/>
           </w:rPr>
-          <w:instrText xml:space="preserve"> PAGEREF _Toc325101626 \h </w:instrText>
+          <w:instrText xml:space="preserve"> PAGEREF _Toc325124848 \h </w:instrText>
         </w:r>
         <w:r>
           <w:rPr>
@@ -1380,7 +1380,7 @@
           <w:lang w:val="en-US"/>
         </w:rPr>
       </w:pPr>
-      <w:hyperlink w:anchor="_Toc325101627" w:history="1">
+      <w:hyperlink w:anchor="_Toc325124849" w:history="1">
         <w:r>
           <w:rPr>
             <w:rStyle w:val="Hyperlink"/>
@@ -1407,7 +1407,7 @@
             <w:noProof/>
             <w:webHidden/>
           </w:rPr>
-          <w:instrText xml:space="preserve"> PAGEREF _Toc325101627 \h </w:instrText>
+          <w:instrText xml:space="preserve"> PAGEREF _Toc325124849 \h </w:instrText>
         </w:r>
         <w:r>
           <w:rPr>
@@ -1452,7 +1452,7 @@
           <w:lang w:val="en-US"/>
         </w:rPr>
       </w:pPr>
-      <w:hyperlink w:anchor="_Toc325101628" w:history="1">
+      <w:hyperlink w:anchor="_Toc325124850" w:history="1">
         <w:r>
           <w:rPr>
             <w:rStyle w:val="Hyperlink"/>
@@ -1479,7 +1479,7 @@
             <w:noProof/>
             <w:webHidden/>
           </w:rPr>
-          <w:instrText xml:space="preserve"> PAGEREF _Toc325101628 \h </w:instrText>
+          <w:instrText xml:space="preserve"> PAGEREF _Toc325124850 \h </w:instrText>
         </w:r>
         <w:r>
           <w:rPr>
@@ -1524,7 +1524,7 @@
           <w:lang w:val="en-US"/>
         </w:rPr>
       </w:pPr>
-      <w:hyperlink w:anchor="_Toc325101629" w:history="1">
+      <w:hyperlink w:anchor="_Toc325124851" w:history="1">
         <w:r>
           <w:rPr>
             <w:rStyle w:val="Hyperlink"/>
@@ -1551,7 +1551,7 @@
             <w:noProof/>
             <w:webHidden/>
           </w:rPr>
-          <w:instrText xml:space="preserve"> PAGEREF _Toc325101629 \h </w:instrText>
+          <w:instrText xml:space="preserve"> PAGEREF _Toc325124851 \h </w:instrText>
         </w:r>
         <w:r>
           <w:rPr>
@@ -1596,7 +1596,7 @@
           <w:lang w:val="en-US"/>
         </w:rPr>
       </w:pPr>
-      <w:hyperlink w:anchor="_Toc325101630" w:history="1">
+      <w:hyperlink w:anchor="_Toc325124852" w:history="1">
         <w:r>
           <w:rPr>
             <w:rStyle w:val="Hyperlink"/>
@@ -1623,7 +1623,7 @@
             <w:noProof/>
             <w:webHidden/>
           </w:rPr>
-          <w:instrText xml:space="preserve"> PAGEREF _Toc325101630 \h </w:instrText>
+          <w:instrText xml:space="preserve"> PAGEREF _Toc325124852 \h </w:instrText>
         </w:r>
         <w:r>
           <w:rPr>
@@ -1656,7 +1656,7 @@
     </w:p>
     <w:p>
       <w:pPr>
-        <w:pStyle w:val="Verzeichnis1"/>
+        <w:pStyle w:val="Verzeichnis2"/>
         <w:tabs>
           <w:tab w:val="right" w:leader="dot" w:pos="8630"/>
         </w:tabs>
@@ -1668,13 +1668,13 @@
           <w:lang w:val="en-US"/>
         </w:rPr>
       </w:pPr>
-      <w:hyperlink w:anchor="_Toc325101631" w:history="1">
+      <w:hyperlink w:anchor="_Toc325124853" w:history="1">
         <w:r>
           <w:rPr>
             <w:rStyle w:val="Hyperlink"/>
             <w:noProof/>
           </w:rPr>
-          <w:t>Implementation</w:t>
+          <w:t>The network</w:t>
         </w:r>
         <w:r>
           <w:rPr>
@@ -1695,7 +1695,7 @@
             <w:noProof/>
             <w:webHidden/>
           </w:rPr>
-          <w:instrText xml:space="preserve"> PAGEREF _Toc325101631 \h </w:instrText>
+          <w:instrText xml:space="preserve"> PAGEREF _Toc325124853 \h </w:instrText>
         </w:r>
         <w:r>
           <w:rPr>
@@ -1715,7 +1715,7 @@
             <w:noProof/>
             <w:webHidden/>
           </w:rPr>
-          <w:t>9</w:t>
+          <w:t>8</w:t>
         </w:r>
         <w:r>
           <w:rPr>
@@ -1728,7 +1728,7 @@
     </w:p>
     <w:p>
       <w:pPr>
-        <w:pStyle w:val="Verzeichnis1"/>
+        <w:pStyle w:val="Verzeichnis2"/>
         <w:tabs>
           <w:tab w:val="right" w:leader="dot" w:pos="8630"/>
         </w:tabs>
@@ -1740,13 +1740,13 @@
           <w:lang w:val="en-US"/>
         </w:rPr>
       </w:pPr>
-      <w:hyperlink w:anchor="_Toc325101632" w:history="1">
+      <w:hyperlink w:anchor="_Toc325124854" w:history="1">
         <w:r>
           <w:rPr>
             <w:rStyle w:val="Hyperlink"/>
             <w:noProof/>
           </w:rPr>
-          <w:t>Simulation Results and Discussion</w:t>
+          <w:t>The transport</w:t>
         </w:r>
         <w:r>
           <w:rPr>
@@ -1767,7 +1767,7 @@
             <w:noProof/>
             <w:webHidden/>
           </w:rPr>
-          <w:instrText xml:space="preserve"> PAGEREF _Toc325101632 \h </w:instrText>
+          <w:instrText xml:space="preserve"> PAGEREF _Toc325124854 \h </w:instrText>
         </w:r>
         <w:r>
           <w:rPr>
@@ -1787,7 +1787,7 @@
             <w:noProof/>
             <w:webHidden/>
           </w:rPr>
-          <w:t>10</w:t>
+          <w:t>8</w:t>
         </w:r>
         <w:r>
           <w:rPr>
@@ -1812,13 +1812,13 @@
           <w:lang w:val="en-US"/>
         </w:rPr>
       </w:pPr>
-      <w:hyperlink w:anchor="_Toc325101633" w:history="1">
+      <w:hyperlink w:anchor="_Toc325124855" w:history="1">
         <w:r>
           <w:rPr>
             <w:rStyle w:val="Hyperlink"/>
             <w:noProof/>
           </w:rPr>
-          <w:t>Summary and Outlook</w:t>
+          <w:t>Implementation</w:t>
         </w:r>
         <w:r>
           <w:rPr>
@@ -1839,7 +1839,7 @@
             <w:noProof/>
             <w:webHidden/>
           </w:rPr>
-          <w:instrText xml:space="preserve"> PAGEREF _Toc325101633 \h </w:instrText>
+          <w:instrText xml:space="preserve"> PAGEREF _Toc325124855 \h </w:instrText>
         </w:r>
         <w:r>
           <w:rPr>
@@ -1859,7 +1859,7 @@
             <w:noProof/>
             <w:webHidden/>
           </w:rPr>
-          <w:t>11</w:t>
+          <w:t>9</w:t>
         </w:r>
         <w:r>
           <w:rPr>
@@ -1884,12 +1884,156 @@
           <w:lang w:val="en-US"/>
         </w:rPr>
       </w:pPr>
-      <w:hyperlink w:anchor="_Toc325101634" w:history="1">
+      <w:hyperlink w:anchor="_Toc325124856" w:history="1">
         <w:r>
           <w:rPr>
             <w:rStyle w:val="Hyperlink"/>
             <w:noProof/>
           </w:rPr>
+          <w:t>Simulation Results and Discussion</w:t>
+        </w:r>
+        <w:r>
+          <w:rPr>
+            <w:noProof/>
+            <w:webHidden/>
+          </w:rPr>
+          <w:tab/>
+        </w:r>
+        <w:r>
+          <w:rPr>
+            <w:noProof/>
+            <w:webHidden/>
+          </w:rPr>
+          <w:fldChar w:fldCharType="begin"/>
+        </w:r>
+        <w:r>
+          <w:rPr>
+            <w:noProof/>
+            <w:webHidden/>
+          </w:rPr>
+          <w:instrText xml:space="preserve"> PAGEREF _Toc325124856 \h </w:instrText>
+        </w:r>
+        <w:r>
+          <w:rPr>
+            <w:noProof/>
+            <w:webHidden/>
+          </w:rPr>
+        </w:r>
+        <w:r>
+          <w:rPr>
+            <w:noProof/>
+            <w:webHidden/>
+          </w:rPr>
+          <w:fldChar w:fldCharType="separate"/>
+        </w:r>
+        <w:r>
+          <w:rPr>
+            <w:noProof/>
+            <w:webHidden/>
+          </w:rPr>
+          <w:t>10</w:t>
+        </w:r>
+        <w:r>
+          <w:rPr>
+            <w:noProof/>
+            <w:webHidden/>
+          </w:rPr>
+          <w:fldChar w:fldCharType="end"/>
+        </w:r>
+      </w:hyperlink>
+    </w:p>
+    <w:p>
+      <w:pPr>
+        <w:pStyle w:val="Verzeichnis1"/>
+        <w:tabs>
+          <w:tab w:val="right" w:leader="dot" w:pos="8630"/>
+        </w:tabs>
+        <w:rPr>
+          <w:rFonts w:asciiTheme="minorHAnsi" w:eastAsiaTheme="minorEastAsia" w:hAnsiTheme="minorHAnsi" w:cstheme="minorBidi"/>
+          <w:noProof/>
+          <w:sz w:val="22"/>
+          <w:szCs w:val="22"/>
+          <w:lang w:val="en-US"/>
+        </w:rPr>
+      </w:pPr>
+      <w:hyperlink w:anchor="_Toc325124857" w:history="1">
+        <w:r>
+          <w:rPr>
+            <w:rStyle w:val="Hyperlink"/>
+            <w:noProof/>
+          </w:rPr>
+          <w:t>Summary and Outlook</w:t>
+        </w:r>
+        <w:r>
+          <w:rPr>
+            <w:noProof/>
+            <w:webHidden/>
+          </w:rPr>
+          <w:tab/>
+        </w:r>
+        <w:r>
+          <w:rPr>
+            <w:noProof/>
+            <w:webHidden/>
+          </w:rPr>
+          <w:fldChar w:fldCharType="begin"/>
+        </w:r>
+        <w:r>
+          <w:rPr>
+            <w:noProof/>
+            <w:webHidden/>
+          </w:rPr>
+          <w:instrText xml:space="preserve"> PAGEREF _Toc325124857 \h </w:instrText>
+        </w:r>
+        <w:r>
+          <w:rPr>
+            <w:noProof/>
+            <w:webHidden/>
+          </w:rPr>
+        </w:r>
+        <w:r>
+          <w:rPr>
+            <w:noProof/>
+            <w:webHidden/>
+          </w:rPr>
+          <w:fldChar w:fldCharType="separate"/>
+        </w:r>
+        <w:r>
+          <w:rPr>
+            <w:noProof/>
+            <w:webHidden/>
+          </w:rPr>
+          <w:t>11</w:t>
+        </w:r>
+        <w:r>
+          <w:rPr>
+            <w:noProof/>
+            <w:webHidden/>
+          </w:rPr>
+          <w:fldChar w:fldCharType="end"/>
+        </w:r>
+      </w:hyperlink>
+    </w:p>
+    <w:p>
+      <w:pPr>
+        <w:pStyle w:val="Verzeichnis1"/>
+        <w:tabs>
+          <w:tab w:val="right" w:leader="dot" w:pos="8630"/>
+        </w:tabs>
+        <w:rPr>
+          <w:rFonts w:asciiTheme="minorHAnsi" w:eastAsiaTheme="minorEastAsia" w:hAnsiTheme="minorHAnsi" w:cstheme="minorBidi"/>
+          <w:noProof/>
+          <w:sz w:val="22"/>
+          <w:szCs w:val="22"/>
+          <w:lang w:val="en-US"/>
+        </w:rPr>
+      </w:pPr>
+      <w:hyperlink w:anchor="_Toc325124858" w:history="1">
+        <w:r>
+          <w:rPr>
+            <w:rStyle w:val="Hyperlink"/>
+            <w:noProof/>
+          </w:rPr>
           <w:t>References</w:t>
         </w:r>
         <w:r>
@@ -1911,7 +2055,7 @@
             <w:noProof/>
             <w:webHidden/>
           </w:rPr>
-          <w:instrText xml:space="preserve"> PAGEREF _Toc325101634 \h </w:instrText>
+          <w:instrText xml:space="preserve"> PAGEREF _Toc325124858 \h </w:instrText>
         </w:r>
         <w:r>
           <w:rPr>
@@ -1964,7 +2108,7 @@
       <w:r>
         <w:br w:type="page"/>
       </w:r>
-      <w:bookmarkStart w:id="2" w:name="_Toc325101625"/>
+      <w:bookmarkStart w:id="2" w:name="_Toc325124847"/>
       <w:r>
         <w:lastRenderedPageBreak/>
         <w:t>Abstract</w:t>
@@ -1982,7 +2126,7 @@
         </w:rPr>
         <w:br w:type="page"/>
       </w:r>
-      <w:bookmarkStart w:id="3" w:name="_Toc325101626"/>
+      <w:bookmarkStart w:id="3" w:name="_Toc325124848"/>
       <w:r>
         <w:lastRenderedPageBreak/>
         <w:t>Individual contributions</w:t>
@@ -2049,7 +2193,7 @@
       <w:r>
         <w:br w:type="page"/>
       </w:r>
-      <w:bookmarkStart w:id="4" w:name="_Toc325101627"/>
+      <w:bookmarkStart w:id="4" w:name="_Toc325124849"/>
       <w:r>
         <w:lastRenderedPageBreak/>
         <w:t>Introduction and Motivations</w:t>
@@ -2229,7 +2373,7 @@
       <w:r>
         <w:br w:type="page"/>
       </w:r>
-      <w:bookmarkStart w:id="5" w:name="_Toc325101628"/>
+      <w:bookmarkStart w:id="5" w:name="_Toc325124850"/>
       <w:r>
         <w:lastRenderedPageBreak/>
         <w:t>Description of the Model</w:t>
@@ -2241,7 +2385,7 @@
       <w:pPr>
         <w:pStyle w:val="Untertitel"/>
       </w:pPr>
-      <w:bookmarkStart w:id="6" w:name="_Toc325101629"/>
+      <w:bookmarkStart w:id="6" w:name="_Toc325124851"/>
       <w:r>
         <w:t xml:space="preserve">The </w:t>
       </w:r>
@@ -2663,7 +2807,7 @@
       <w:pPr>
         <w:pStyle w:val="Untertitel"/>
       </w:pPr>
-      <w:bookmarkStart w:id="7" w:name="_Toc325101630"/>
+      <w:bookmarkStart w:id="7" w:name="_Toc325124852"/>
       <w:r>
         <w:t>The stochastic disease model</w:t>
       </w:r>
@@ -3101,9 +3245,11 @@
       <w:pPr>
         <w:pStyle w:val="Untertitel"/>
       </w:pPr>
+      <w:bookmarkStart w:id="8" w:name="_Toc325124853"/>
       <w:r>
         <w:t>The network</w:t>
       </w:r>
+      <w:bookmarkEnd w:id="8"/>
     </w:p>
     <w:p>
       <w:pPr>
@@ -3112,6 +3258,7 @@
         </w:rPr>
       </w:pPr>
       <w:proofErr w:type="spellStart"/>
+      <w:proofErr w:type="gramStart"/>
       <w:r>
         <w:rPr>
           <w:color w:val="FF0000"/>
@@ -3125,27 +3272,326 @@
         </w:rPr>
         <w:t xml:space="preserve"> law</w:t>
       </w:r>
-    </w:p>
-    <w:p>
-      <w:pPr>
+      <w:r>
         <w:rPr>
           <w:color w:val="FF0000"/>
         </w:rPr>
+        <w:t>, Scale-free.</w:t>
+      </w:r>
+      <w:proofErr w:type="gramEnd"/>
+    </w:p>
+    <w:p>
+      <w:pPr>
+        <w:rPr>
+          <w:color w:val="FF0000"/>
+        </w:rPr>
       </w:pPr>
     </w:p>
     <w:p>
       <w:pPr>
         <w:pStyle w:val="Untertitel"/>
       </w:pPr>
+      <w:bookmarkStart w:id="9" w:name="_Toc325124854"/>
       <w:r>
         <w:t>The transport</w:t>
       </w:r>
+      <w:bookmarkEnd w:id="9"/>
     </w:p>
     <w:p>
       <w:r>
         <w:t>People from a city x are able to travel to city y if the nodes x and y are connected by an edge.</w:t>
       </w:r>
-    </w:p>
+      <w:r>
+        <w:t xml:space="preserve"> However, we want the total population of a city to be constant. Therefore there the same number of persons travel from city x to city y as vice versa while the composition of the travellers (susceptible or infected) can vary.</w:t>
+      </w:r>
+      <w:r>
+        <w:t xml:space="preserve"> If a fixed number of total travellers per simulation day </w:t>
+      </w:r>
+      <w:r>
+        <w:t>are</w:t>
+      </w:r>
+      <w:r>
+        <w:t xml:space="preserve"> assumed – like for example seats in airplanes – the portion of infected travellers is </w:t>
+      </w:r>
+      <w:proofErr w:type="spellStart"/>
+      <w:r>
+        <w:t>hypergeometrically</w:t>
+      </w:r>
+      <w:proofErr w:type="spellEnd"/>
+      <w:r>
+        <w:t xml:space="preserve"> distributed. </w:t>
+      </w:r>
+      <w:proofErr w:type="spellStart"/>
+      <w:r>
+        <w:rPr>
+          <w:rStyle w:val="Hervorhebung"/>
+        </w:rPr>
+        <w:t>T</w:t>
+      </w:r>
+      <w:r>
+        <w:rPr>
+          <w:rStyle w:val="Hervorhebung"/>
+          <w:vertAlign w:val="subscript"/>
+        </w:rPr>
+        <w:t>xy</w:t>
+      </w:r>
+      <w:proofErr w:type="spellEnd"/>
+      <w:r>
+        <w:t xml:space="preserve"> corresponds to the </w:t>
+      </w:r>
+      <w:r>
+        <w:rPr>
+          <w:rStyle w:val="Hervorhebung"/>
+        </w:rPr>
+        <w:t>total travellers on the edge between city x and city y</w:t>
+      </w:r>
+      <w:r>
+        <w:t xml:space="preserve"> and is equivalent to the number of drawings without laying back out of a population with </w:t>
+      </w:r>
+      <w:proofErr w:type="spellStart"/>
+      <w:r>
+        <w:rPr>
+          <w:rStyle w:val="Hervorhebung"/>
+        </w:rPr>
+        <w:t>S</w:t>
+      </w:r>
+      <w:r>
+        <w:rPr>
+          <w:rStyle w:val="Hervorhebung"/>
+          <w:vertAlign w:val="subscript"/>
+        </w:rPr>
+        <w:t>x,</w:t>
+      </w:r>
+      <w:r>
+        <w:rPr>
+          <w:rStyle w:val="Hervorhebung"/>
+          <w:vertAlign w:val="subscript"/>
+        </w:rPr>
+        <w:t>y</w:t>
+      </w:r>
+      <w:proofErr w:type="spellEnd"/>
+      <w:r>
+        <w:rPr>
+          <w:rStyle w:val="Hervorhebung"/>
+          <w:vertAlign w:val="subscript"/>
+        </w:rPr>
+        <w:t xml:space="preserve"> </w:t>
+      </w:r>
+      <w:r>
+        <w:rPr>
+          <w:rStyle w:val="Hervorhebung"/>
+        </w:rPr>
+        <w:t xml:space="preserve">+ </w:t>
+      </w:r>
+      <w:proofErr w:type="spellStart"/>
+      <w:r>
+        <w:rPr>
+          <w:rStyle w:val="Hervorhebung"/>
+        </w:rPr>
+        <w:t>I</w:t>
+      </w:r>
+      <w:r>
+        <w:rPr>
+          <w:rStyle w:val="Hervorhebung"/>
+          <w:vertAlign w:val="subscript"/>
+        </w:rPr>
+        <w:t>x,</w:t>
+      </w:r>
+      <w:r>
+        <w:rPr>
+          <w:rStyle w:val="Hervorhebung"/>
+          <w:vertAlign w:val="subscript"/>
+        </w:rPr>
+        <w:t>y</w:t>
+      </w:r>
+      <w:proofErr w:type="spellEnd"/>
+      <w:r>
+        <w:rPr>
+          <w:vertAlign w:val="subscript"/>
+        </w:rPr>
+        <w:t xml:space="preserve"> </w:t>
+      </w:r>
+      <w:r>
+        <w:t xml:space="preserve">people and </w:t>
+      </w:r>
+      <w:proofErr w:type="spellStart"/>
+      <w:r>
+        <w:rPr>
+          <w:rStyle w:val="Hervorhebung"/>
+        </w:rPr>
+        <w:t>I</w:t>
+      </w:r>
+      <w:r>
+        <w:rPr>
+          <w:rStyle w:val="Hervorhebung"/>
+          <w:vertAlign w:val="subscript"/>
+        </w:rPr>
+        <w:t>x</w:t>
+      </w:r>
+      <w:r>
+        <w:rPr>
+          <w:vertAlign w:val="subscript"/>
+        </w:rPr>
+        <w:t>,</w:t>
+      </w:r>
+      <w:r>
+        <w:rPr>
+          <w:rStyle w:val="Hervorhebung"/>
+          <w:vertAlign w:val="subscript"/>
+        </w:rPr>
+        <w:t>y</w:t>
+      </w:r>
+      <w:proofErr w:type="spellEnd"/>
+      <w:r>
+        <w:rPr>
+          <w:vertAlign w:val="subscript"/>
+        </w:rPr>
+        <w:t xml:space="preserve"> </w:t>
+      </w:r>
+      <w:r>
+        <w:t>as the number of infected persons</w:t>
+      </w:r>
+      <w:r>
+        <w:rPr>
+          <w:rStyle w:val="Funotenzeichen"/>
+        </w:rPr>
+        <w:footnoteReference w:id="3"/>
+      </w:r>
+      <w:r>
+        <w:t>.</w:t>
+      </w:r>
+    </w:p>
+    <w:p/>
+    <w:p/>
+    <w:tbl>
+      <w:tblPr>
+        <w:tblStyle w:val="Tabellengitternetz"/>
+        <w:tblW w:w="7938" w:type="dxa"/>
+        <w:jc w:val="center"/>
+        <w:tblInd w:w="675" w:type="dxa"/>
+        <w:tblBorders>
+          <w:top w:val="none" w:sz="0" w:space="0" w:color="auto"/>
+          <w:left w:val="none" w:sz="0" w:space="0" w:color="auto"/>
+          <w:bottom w:val="none" w:sz="0" w:space="0" w:color="auto"/>
+          <w:right w:val="none" w:sz="0" w:space="0" w:color="auto"/>
+          <w:insideH w:val="none" w:sz="0" w:space="0" w:color="auto"/>
+          <w:insideV w:val="none" w:sz="0" w:space="0" w:color="auto"/>
+        </w:tblBorders>
+        <w:tblLayout w:type="fixed"/>
+        <w:tblLook w:val="04A0"/>
+      </w:tblPr>
+      <w:tblGrid>
+        <w:gridCol w:w="7938"/>
+      </w:tblGrid>
+      <w:tr>
+        <w:trPr>
+          <w:jc w:val="center"/>
+        </w:trPr>
+        <w:tc>
+          <w:tcPr>
+            <w:tcW w:w="7938" w:type="dxa"/>
+          </w:tcPr>
+          <w:p>
+            <w:r>
+              <w:object w:dxaOrig="7726" w:dyaOrig="2239">
+                <v:shapetype id="_x0000_t75" coordsize="21600,21600" o:spt="75" o:preferrelative="t" path="m@4@5l@4@11@9@11@9@5xe" filled="f" stroked="f">
+                  <v:stroke joinstyle="miter"/>
+                  <v:formulas>
+                    <v:f eqn="if lineDrawn pixelLineWidth 0"/>
+                    <v:f eqn="sum @0 1 0"/>
+                    <v:f eqn="sum 0 0 @1"/>
+                    <v:f eqn="prod @2 1 2"/>
+                    <v:f eqn="prod @3 21600 pixelWidth"/>
+                    <v:f eqn="prod @3 21600 pixelHeight"/>
+                    <v:f eqn="sum @0 0 1"/>
+                    <v:f eqn="prod @6 1 2"/>
+                    <v:f eqn="prod @7 21600 pixelWidth"/>
+                    <v:f eqn="sum @8 21600 0"/>
+                    <v:f eqn="prod @7 21600 pixelHeight"/>
+                    <v:f eqn="sum @10 21600 0"/>
+                  </v:formulas>
+                  <v:path o:extrusionok="f" gradientshapeok="t" o:connecttype="rect"/>
+                  <o:lock v:ext="edit" aspectratio="t"/>
+                </v:shapetype>
+                <v:shape id="_x0000_i1025" type="#_x0000_t75" style="width:386.25pt;height:111.75pt" o:ole="">
+                  <v:imagedata r:id="rId9" o:title=""/>
+                </v:shape>
+                <o:OLEObject Type="Embed" ProgID="ChemDraw.Document.6.0" ShapeID="_x0000_i1025" DrawAspect="Content" ObjectID="_1398893232" r:id="rId10"/>
+              </w:object>
+            </w:r>
+          </w:p>
+        </w:tc>
+      </w:tr>
+      <w:tr>
+        <w:trPr>
+          <w:jc w:val="center"/>
+        </w:trPr>
+        <w:tc>
+          <w:tcPr>
+            <w:tcW w:w="7938" w:type="dxa"/>
+          </w:tcPr>
+          <w:p>
+            <w:pPr>
+              <w:rPr>
+                <w:rStyle w:val="Hervorhebung"/>
+                <w:lang w:val="en-US"/>
+              </w:rPr>
+            </w:pPr>
+            <w:r>
+              <w:rPr>
+                <w:rStyle w:val="Hervorhebung"/>
+                <w:b/>
+                <w:lang w:val="en-US"/>
+              </w:rPr>
+              <w:t>Fig. 1</w:t>
+            </w:r>
+            <w:r>
+              <w:rPr>
+                <w:rStyle w:val="Hervorhebung"/>
+                <w:lang w:val="en-US"/>
+              </w:rPr>
+              <w:t xml:space="preserve"> Sketch of</w:t>
+            </w:r>
+            <w:r>
+              <w:rPr>
+                <w:rStyle w:val="Hervorhebung"/>
+              </w:rPr>
+              <w:t xml:space="preserve"> two cities x and y where Si and Ii correspond to the number of susceptible or infected persons of city </w:t>
+            </w:r>
+            <w:proofErr w:type="spellStart"/>
+            <w:r>
+              <w:rPr>
+                <w:rStyle w:val="Hervorhebung"/>
+              </w:rPr>
+              <w:t>i</w:t>
+            </w:r>
+            <w:proofErr w:type="spellEnd"/>
+            <w:r>
+              <w:rPr>
+                <w:rStyle w:val="Hervorhebung"/>
+              </w:rPr>
+              <w:t xml:space="preserve">. </w:t>
+            </w:r>
+            <w:proofErr w:type="spellStart"/>
+            <w:r>
+              <w:rPr>
+                <w:rStyle w:val="Hervorhebung"/>
+              </w:rPr>
+              <w:t>Tij</w:t>
+            </w:r>
+            <w:proofErr w:type="spellEnd"/>
+            <w:r>
+              <w:rPr>
+                <w:rStyle w:val="Hervorhebung"/>
+              </w:rPr>
+              <w:t xml:space="preserve"> denotes the total number of travellers along the connecting edge and is the same in both directions.</w:t>
+            </w:r>
+          </w:p>
+          <w:p/>
+        </w:tc>
+      </w:tr>
+    </w:tbl>
+    <w:p/>
     <w:p>
       <w:pPr>
         <w:pStyle w:val="berschrift1"/>
@@ -3153,12 +3599,12 @@
       <w:r>
         <w:br w:type="page"/>
       </w:r>
-      <w:bookmarkStart w:id="8" w:name="_Toc325101631"/>
+      <w:bookmarkStart w:id="10" w:name="_Toc325124855"/>
       <w:r>
         <w:lastRenderedPageBreak/>
         <w:t>Implementation</w:t>
       </w:r>
-      <w:bookmarkEnd w:id="8"/>
+      <w:bookmarkEnd w:id="10"/>
     </w:p>
     <w:p/>
     <w:p>
@@ -3168,12 +3614,12 @@
       <w:r>
         <w:br w:type="page"/>
       </w:r>
-      <w:bookmarkStart w:id="9" w:name="_Toc325101632"/>
+      <w:bookmarkStart w:id="11" w:name="_Toc325124856"/>
       <w:r>
         <w:lastRenderedPageBreak/>
         <w:t>Simulation Results and Discussion</w:t>
       </w:r>
-      <w:bookmarkEnd w:id="9"/>
+      <w:bookmarkEnd w:id="11"/>
     </w:p>
     <w:p/>
     <w:p>
@@ -3183,12 +3629,12 @@
       <w:r>
         <w:br w:type="page"/>
       </w:r>
-      <w:bookmarkStart w:id="10" w:name="_Toc325101633"/>
+      <w:bookmarkStart w:id="12" w:name="_Toc325124857"/>
       <w:r>
         <w:lastRenderedPageBreak/>
         <w:t>Summary and Outlook</w:t>
       </w:r>
-      <w:bookmarkEnd w:id="10"/>
+      <w:bookmarkEnd w:id="12"/>
     </w:p>
     <w:p/>
     <w:p>
@@ -3198,12 +3644,12 @@
       <w:r>
         <w:br w:type="page"/>
       </w:r>
-      <w:bookmarkStart w:id="11" w:name="_Toc325101634"/>
+      <w:bookmarkStart w:id="13" w:name="_Toc325124858"/>
       <w:r>
         <w:lastRenderedPageBreak/>
         <w:t>References</w:t>
       </w:r>
-      <w:bookmarkEnd w:id="11"/>
+      <w:bookmarkEnd w:id="13"/>
     </w:p>
     <w:p/>
     <w:p/>
@@ -3213,7 +3659,7 @@
       </w:pPr>
     </w:p>
     <w:sectPr>
-      <w:footerReference w:type="default" r:id="rId9"/>
+      <w:footerReference w:type="default" r:id="rId11"/>
       <w:pgSz w:w="12240" w:h="15840"/>
       <w:pgMar w:top="1440" w:right="1800" w:bottom="1440" w:left="1800" w:header="720" w:footer="720" w:gutter="0"/>
       <w:pgNumType w:start="0"/>
@@ -3256,7 +3702,7 @@
         <w:rPr>
           <w:noProof/>
         </w:rPr>
-        <w:t>6</w:t>
+        <w:t>8</w:t>
       </w:r>
     </w:fldSimple>
   </w:p>
@@ -3301,147 +3747,316 @@
       <w:r>
         <w:t xml:space="preserve"> </w:t>
       </w:r>
+      <w:proofErr w:type="gramStart"/>
+      <w:r>
+        <w:rPr>
+          <w:rStyle w:val="Hervorhebung"/>
+        </w:rPr>
+        <w:t>Contagion</w:t>
+      </w:r>
+      <w:r>
+        <w:rPr>
+          <w:lang w:val="de-CH"/>
+        </w:rPr>
+        <w:t>.</w:t>
+      </w:r>
+      <w:proofErr w:type="gramEnd"/>
+      <w:r>
+        <w:rPr>
+          <w:lang w:val="de-CH"/>
+        </w:rPr>
+        <w:t xml:space="preserve"> Dir. </w:t>
+      </w:r>
+      <w:r>
+        <w:rPr>
+          <w:lang w:val="de-CH"/>
+        </w:rPr>
+        <w:t xml:space="preserve">Steven </w:t>
+      </w:r>
+      <w:proofErr w:type="spellStart"/>
+      <w:r>
+        <w:rPr>
+          <w:lang w:val="de-CH"/>
+        </w:rPr>
+        <w:t>Soderbergh</w:t>
+      </w:r>
+      <w:proofErr w:type="spellEnd"/>
+      <w:r>
+        <w:rPr>
+          <w:lang w:val="de-CH"/>
+        </w:rPr>
+        <w:t xml:space="preserve">. Perf. Matt Damon, Kate </w:t>
+      </w:r>
+      <w:proofErr w:type="spellStart"/>
+      <w:r>
+        <w:rPr>
+          <w:lang w:val="de-CH"/>
+        </w:rPr>
+        <w:t>Winslet</w:t>
+      </w:r>
+      <w:proofErr w:type="spellEnd"/>
+      <w:r>
+        <w:rPr>
+          <w:lang w:val="de-CH"/>
+        </w:rPr>
+        <w:t xml:space="preserve">, Jude Law. Warner </w:t>
+      </w:r>
+      <w:proofErr w:type="spellStart"/>
+      <w:r>
+        <w:rPr>
+          <w:lang w:val="de-CH"/>
+        </w:rPr>
+        <w:t>Bros</w:t>
+      </w:r>
+      <w:proofErr w:type="spellEnd"/>
+      <w:r>
+        <w:rPr>
+          <w:lang w:val="de-CH"/>
+        </w:rPr>
+        <w:t>. Pictures, 2011.</w:t>
+      </w:r>
+    </w:p>
+  </w:footnote>
+  <w:footnote w:id="2">
+    <w:p>
+      <w:pPr>
+        <w:pStyle w:val="Funotentext"/>
+      </w:pPr>
+      <w:r>
+        <w:rPr>
+          <w:rStyle w:val="Funotenzeichen"/>
+        </w:rPr>
+        <w:footnoteRef/>
+      </w:r>
+      <w:r>
+        <w:t xml:space="preserve"> </w:t>
+      </w:r>
       <w:proofErr w:type="spellStart"/>
       <w:proofErr w:type="gramStart"/>
       <w:r>
-        <w:rPr>
-          <w:rStyle w:val="Hervorhebung"/>
-        </w:rPr>
-        <w:t>Contagion</w:t>
+        <w:t>Kermack</w:t>
       </w:r>
       <w:proofErr w:type="spellEnd"/>
       <w:r>
+        <w:t xml:space="preserve">, W.O. and </w:t>
+      </w:r>
+      <w:proofErr w:type="spellStart"/>
+      <w:r>
+        <w:t>McKendrick</w:t>
+      </w:r>
+      <w:proofErr w:type="spellEnd"/>
+      <w:r>
+        <w:t>, A.G. "A Contribution to the</w:t>
+      </w:r>
+      <w:r>
+        <w:t xml:space="preserve"> </w:t>
+      </w:r>
+      <w:r>
+        <w:t>Mathematical Theory of Epidemics."</w:t>
+      </w:r>
+      <w:proofErr w:type="gramEnd"/>
+      <w:r>
+        <w:t xml:space="preserve"> </w:t>
+      </w:r>
+      <w:r>
+        <w:t xml:space="preserve">Proc. </w:t>
+      </w:r>
+      <w:r>
+        <w:t xml:space="preserve">Roy. Soc. </w:t>
+      </w:r>
+      <w:proofErr w:type="spellStart"/>
+      <w:r>
+        <w:t>Lond</w:t>
+      </w:r>
+      <w:proofErr w:type="spellEnd"/>
+      <w:r>
+        <w:t xml:space="preserve">. </w:t>
+      </w:r>
+      <w:proofErr w:type="gramStart"/>
+      <w:r>
+        <w:t xml:space="preserve">A </w:t>
+      </w:r>
+      <w:r>
+        <w:rPr>
+          <w:b/>
+        </w:rPr>
+        <w:t>115</w:t>
+      </w:r>
+      <w:r>
+        <w:t>,</w:t>
+      </w:r>
+      <w:r>
+        <w:t xml:space="preserve"> </w:t>
+      </w:r>
+      <w:r>
+        <w:t>700-721, 1927.</w:t>
+      </w:r>
+      <w:proofErr w:type="gramEnd"/>
+    </w:p>
+  </w:footnote>
+  <w:footnote w:id="3">
+    <w:p>
+      <w:pPr>
+        <w:pStyle w:val="Funotentext"/>
         <w:rPr>
           <w:lang w:val="de-CH"/>
         </w:rPr>
-        <w:t>.</w:t>
-      </w:r>
-      <w:proofErr w:type="gramEnd"/>
+      </w:pPr>
+      <w:r>
+        <w:rPr>
+          <w:rStyle w:val="Funotenzeichen"/>
+        </w:rPr>
+        <w:footnoteRef/>
+      </w:r>
+      <w:r>
+        <w:t xml:space="preserve"> </w:t>
+      </w:r>
       <w:r>
         <w:rPr>
           <w:lang w:val="de-CH"/>
         </w:rPr>
-        <w:t xml:space="preserve"> Dir. </w:t>
+        <w:t xml:space="preserve">The </w:t>
       </w:r>
       <w:proofErr w:type="spellStart"/>
       <w:r>
         <w:rPr>
           <w:lang w:val="de-CH"/>
         </w:rPr>
-        <w:t>Soderbergh</w:t>
+        <w:t>colon</w:t>
       </w:r>
       <w:proofErr w:type="spellEnd"/>
       <w:r>
         <w:rPr>
           <w:lang w:val="de-CH"/>
         </w:rPr>
-        <w:t xml:space="preserve"> Steven. Perf. Matt Damon, Kate </w:t>
+        <w:t xml:space="preserve"> </w:t>
       </w:r>
       <w:proofErr w:type="spellStart"/>
       <w:r>
         <w:rPr>
           <w:lang w:val="de-CH"/>
         </w:rPr>
-        <w:t>Winslet</w:t>
+        <w:t>of</w:t>
       </w:r>
       <w:proofErr w:type="spellEnd"/>
       <w:r>
         <w:rPr>
           <w:lang w:val="de-CH"/>
         </w:rPr>
-        <w:t xml:space="preserve">, Jude Law. Warner </w:t>
+        <w:t xml:space="preserve"> </w:t>
       </w:r>
       <w:proofErr w:type="spellStart"/>
       <w:r>
         <w:rPr>
           <w:lang w:val="de-CH"/>
         </w:rPr>
-        <w:t>Bros</w:t>
+        <w:t>S</w:t>
+      </w:r>
+      <w:r>
+        <w:rPr>
+          <w:vertAlign w:val="subscript"/>
+          <w:lang w:val="de-CH"/>
+        </w:rPr>
+        <w:t>x,y</w:t>
       </w:r>
       <w:proofErr w:type="spellEnd"/>
       <w:r>
         <w:rPr>
           <w:lang w:val="de-CH"/>
         </w:rPr>
-        <w:t>. Pictures, 2011.</w:t>
-      </w:r>
-    </w:p>
-  </w:footnote>
-  <w:footnote w:id="2">
-    <w:p>
-      <w:pPr>
-        <w:pStyle w:val="Funotentext"/>
-      </w:pPr>
-      <w:r>
-        <w:rPr>
-          <w:rStyle w:val="Funotenzeichen"/>
-        </w:rPr>
-        <w:footnoteRef/>
-      </w:r>
-      <w:r>
         <w:t xml:space="preserve"> </w:t>
       </w:r>
       <w:proofErr w:type="spellStart"/>
-      <w:proofErr w:type="gramStart"/>
-      <w:r>
-        <w:t>Kermack</w:t>
+      <w:r>
+        <w:rPr>
+          <w:lang w:val="de-CH"/>
+        </w:rPr>
+        <w:t>and</w:t>
       </w:r>
       <w:proofErr w:type="spellEnd"/>
       <w:r>
-        <w:t xml:space="preserve">, W.O. and </w:t>
+        <w:rPr>
+          <w:lang w:val="de-CH"/>
+        </w:rPr>
+        <w:t xml:space="preserve"> </w:t>
       </w:r>
       <w:proofErr w:type="spellStart"/>
       <w:r>
-        <w:t>McKendrick</w:t>
+        <w:rPr>
+          <w:lang w:val="de-CH"/>
+        </w:rPr>
+        <w:t>I</w:t>
+      </w:r>
+      <w:r>
+        <w:rPr>
+          <w:vertAlign w:val="subscript"/>
+          <w:lang w:val="de-CH"/>
+        </w:rPr>
+        <w:t>x,y</w:t>
       </w:r>
       <w:proofErr w:type="spellEnd"/>
       <w:r>
-        <w:t>, A.G. "A Contribution to the</w:t>
-      </w:r>
-      <w:r>
+        <w:rPr>
+          <w:lang w:val="de-CH"/>
+        </w:rPr>
         <w:t xml:space="preserve"> </w:t>
       </w:r>
-      <w:r>
-        <w:t>Mathematical Theory of Epidemics."</w:t>
-      </w:r>
-      <w:proofErr w:type="gramEnd"/>
-      <w:r>
+      <w:proofErr w:type="spellStart"/>
+      <w:r>
+        <w:rPr>
+          <w:lang w:val="de-CH"/>
+        </w:rPr>
+        <w:t>is</w:t>
+      </w:r>
+      <w:proofErr w:type="spellEnd"/>
+      <w:r>
+        <w:rPr>
+          <w:lang w:val="de-CH"/>
+        </w:rPr>
         <w:t xml:space="preserve"> </w:t>
       </w:r>
-      <w:r>
-        <w:t xml:space="preserve">Proc. </w:t>
-      </w:r>
-      <w:r>
-        <w:t xml:space="preserve">Roy. Soc. </w:t>
-      </w:r>
       <w:proofErr w:type="spellStart"/>
       <w:r>
-        <w:t>Lond</w:t>
+        <w:rPr>
+          <w:lang w:val="de-CH"/>
+        </w:rPr>
+        <w:t>meant</w:t>
       </w:r>
       <w:proofErr w:type="spellEnd"/>
       <w:r>
-        <w:t xml:space="preserve">. </w:t>
-      </w:r>
-      <w:proofErr w:type="gramStart"/>
-      <w:r>
-        <w:t xml:space="preserve">A </w:t>
-      </w:r>
-      <w:r>
-        <w:rPr>
-          <w:b/>
-        </w:rPr>
-        <w:t>115</w:t>
-      </w:r>
-      <w:r>
-        <w:t>,</w:t>
-      </w:r>
-      <w:r>
+        <w:rPr>
+          <w:lang w:val="de-CH"/>
+        </w:rPr>
         <w:t xml:space="preserve"> </w:t>
       </w:r>
-      <w:r>
-        <w:t>700-721, 1927.</w:t>
-      </w:r>
-      <w:proofErr w:type="gramEnd"/>
+      <w:proofErr w:type="spellStart"/>
+      <w:r>
+        <w:rPr>
+          <w:lang w:val="de-CH"/>
+        </w:rPr>
+        <w:t>as</w:t>
+      </w:r>
+      <w:proofErr w:type="spellEnd"/>
+      <w:r>
+        <w:rPr>
+          <w:lang w:val="de-CH"/>
+        </w:rPr>
+        <w:t xml:space="preserve"> „</w:t>
+      </w:r>
+      <w:proofErr w:type="spellStart"/>
+      <w:r>
+        <w:rPr>
+          <w:lang w:val="de-CH"/>
+        </w:rPr>
+        <w:t>or</w:t>
+      </w:r>
+      <w:proofErr w:type="spellEnd"/>
+      <w:r>
+        <w:rPr>
+          <w:lang w:val="de-CH"/>
+        </w:rPr>
+        <w:t>“.</w:t>
+      </w:r>
     </w:p>
   </w:footnote>
 </w:footnotes>
@@ -3745,6 +4360,7 @@
   <w:style w:type="character" w:default="1" w:styleId="Absatz-Standardschriftart">
     <w:name w:val="Default Paragraph Font"/>
     <w:uiPriority w:val="1"/>
+    <w:semiHidden/>
     <w:unhideWhenUsed/>
   </w:style>
   <w:style w:type="table" w:default="1" w:styleId="NormaleTabelle">
@@ -4350,7 +4966,7 @@
 </file>
 
 <file path=customXml/itemProps1.xml><?xml version="1.0" encoding="utf-8"?>
-<ds:datastoreItem xmlns:ds="http://schemas.openxmlformats.org/officeDocument/2006/customXml" ds:itemID="{00AC0D10-8CA8-485B-8142-B4D15401937F}">
+<ds:datastoreItem xmlns:ds="http://schemas.openxmlformats.org/officeDocument/2006/customXml" ds:itemID="{DABEF47F-FCE5-41A2-BD39-2E2B2D457346}">
   <ds:schemaRefs>
     <ds:schemaRef ds:uri="http://schemas.openxmlformats.org/officeDocument/2006/bibliography"/>
   </ds:schemaRefs>

</xml_diff>

<commit_message>
model -> fast fertig
</commit_message>
<xml_diff>
--- a/doc/word/reportTemplate_Epidemics.docx
+++ b/doc/word/reportTemplate_Epidemics.docx
@@ -2229,13 +2229,40 @@
         <w:t xml:space="preserve"> the cinemas. </w:t>
       </w:r>
       <w:r>
-        <w:t xml:space="preserve">The </w:t>
+        <w:t>In this</w:t>
+      </w:r>
+      <w:r>
+        <w:t xml:space="preserve"> </w:t>
       </w:r>
       <w:r>
         <w:t>movie</w:t>
       </w:r>
       <w:r>
-        <w:t xml:space="preserve"> shows several persons’ fate during the outbreak of a deadly viral infection disease. In this movie, the first infected person was a travelling business</w:t>
+        <w:t xml:space="preserve"> </w:t>
+      </w:r>
+      <w:r>
+        <w:t xml:space="preserve">the </w:t>
+      </w:r>
+      <w:r>
+        <w:t>fate</w:t>
+      </w:r>
+      <w:r>
+        <w:t>s of some characters are shown</w:t>
+      </w:r>
+      <w:r>
+        <w:t xml:space="preserve"> during the outbreak of a deadly viral infection disease. </w:t>
+      </w:r>
+      <w:r>
+        <w:t>T</w:t>
+      </w:r>
+      <w:r>
+        <w:t>he first infected person</w:t>
+      </w:r>
+      <w:r>
+        <w:t xml:space="preserve"> in the movie</w:t>
+      </w:r>
+      <w:r>
+        <w:t xml:space="preserve"> was a travelling business</w:t>
       </w:r>
       <w:r>
         <w:t xml:space="preserve"> woma</w:t>
@@ -2244,7 +2271,13 @@
         <w:t xml:space="preserve">n, who carried the virus across two continents such that the disease could spread over the whole world very rapidly. After seeing this movie we asked ourselves how a realistic disease would behave if no remedy or </w:t>
       </w:r>
       <w:r>
-        <w:t>cure could be found. Inspired by this movie, we thought about a large network representing the big cities on the world, which are either connected air route or other means of public transportation.</w:t>
+        <w:t xml:space="preserve">cure could be found. Inspired by this movie, we thought about a large network representing the big cities on the world, which are either connected </w:t>
+      </w:r>
+      <w:r>
+        <w:t xml:space="preserve">by </w:t>
+      </w:r>
+      <w:r>
+        <w:t>air route or other means of public transportation.</w:t>
       </w:r>
     </w:p>
     <w:p>
@@ -2358,7 +2391,19 @@
         </w:numPr>
       </w:pPr>
       <w:r>
-        <w:t>What happens if we implement a healing rate?</w:t>
+        <w:t>What happens if we implement a healing rate</w:t>
+      </w:r>
+      <w:r>
+        <w:rPr>
+          <w:color w:val="FF0000"/>
+        </w:rPr>
+        <w:t>?</w:t>
+      </w:r>
+      <w:r>
+        <w:rPr>
+          <w:color w:val="FF0000"/>
+        </w:rPr>
+        <w:t>????</w:t>
       </w:r>
     </w:p>
     <w:p>
@@ -3313,11 +3358,9 @@
       <w:r>
         <w:t xml:space="preserve"> assumed – like for example seats in airplanes – the portion of infected travellers is </w:t>
       </w:r>
-      <w:proofErr w:type="spellStart"/>
-      <w:r>
-        <w:t>hypergeometrically</w:t>
-      </w:r>
-      <w:proofErr w:type="spellEnd"/>
+      <w:r>
+        <w:t>hyper geometrically</w:t>
+      </w:r>
       <w:r>
         <w:t xml:space="preserve"> distributed. </w:t>
       </w:r>
@@ -3461,7 +3504,6 @@
         <w:t>.</w:t>
       </w:r>
     </w:p>
-    <w:p/>
     <w:p/>
     <w:tbl>
       <w:tblPr>
@@ -3516,7 +3558,7 @@
                 <v:shape id="_x0000_i1025" type="#_x0000_t75" style="width:386.25pt;height:111.75pt" o:ole="">
                   <v:imagedata r:id="rId9" o:title=""/>
                 </v:shape>
-                <o:OLEObject Type="Embed" ProgID="ChemDraw.Document.6.0" ShapeID="_x0000_i1025" DrawAspect="Content" ObjectID="_1398893232" r:id="rId10"/>
+                <o:OLEObject Type="Embed" ProgID="ChemDraw.Document.6.0" ShapeID="_x0000_i1025" DrawAspect="Content" ObjectID="_1399115589" r:id="rId10"/>
               </w:object>
             </w:r>
           </w:p>
@@ -3556,42 +3598,332 @@
               <w:rPr>
                 <w:rStyle w:val="Hervorhebung"/>
               </w:rPr>
-              <w:t xml:space="preserve"> two cities x and y where Si and Ii correspond to the number of susceptible or infected persons of city </w:t>
+              <w:t xml:space="preserve"> two cities x and y where S and I</w:t>
             </w:r>
-            <w:proofErr w:type="spellStart"/>
             <w:r>
               <w:rPr>
                 <w:rStyle w:val="Hervorhebung"/>
               </w:rPr>
-              <w:t>i</w:t>
+              <w:t xml:space="preserve"> </w:t>
             </w:r>
-            <w:proofErr w:type="spellEnd"/>
             <w:r>
               <w:rPr>
                 <w:rStyle w:val="Hervorhebung"/>
               </w:rPr>
-              <w:t xml:space="preserve">. </w:t>
+              <w:t>correspond to the number of suscept</w:t>
             </w:r>
-            <w:proofErr w:type="spellStart"/>
             <w:r>
               <w:rPr>
                 <w:rStyle w:val="Hervorhebung"/>
               </w:rPr>
-              <w:t>Tij</w:t>
+              <w:t>ible or infected persons</w:t>
             </w:r>
-            <w:proofErr w:type="spellEnd"/>
             <w:r>
               <w:rPr>
                 <w:rStyle w:val="Hervorhebung"/>
               </w:rPr>
-              <w:t xml:space="preserve"> denotes the total number of travellers along the connecting edge and is the same in both directions.</w:t>
+              <w:t>.</w:t>
+            </w:r>
+            <w:r>
+              <w:rPr>
+                <w:rStyle w:val="Hervorhebung"/>
+              </w:rPr>
+              <w:t xml:space="preserve"> Edges are indicated as arrows. </w:t>
+            </w:r>
+            <w:r>
+              <w:rPr>
+                <w:rStyle w:val="Hervorhebung"/>
+              </w:rPr>
+              <w:t xml:space="preserve">T denotes the total number of travellers along </w:t>
+            </w:r>
+            <w:r>
+              <w:rPr>
+                <w:rStyle w:val="Hervorhebung"/>
+              </w:rPr>
+              <w:t>an</w:t>
+            </w:r>
+            <w:r>
+              <w:rPr>
+                <w:rStyle w:val="Hervorhebung"/>
+              </w:rPr>
+              <w:t xml:space="preserve"> edge and is the same in both directions</w:t>
+            </w:r>
+            <w:r>
+              <w:rPr>
+                <w:rStyle w:val="Hervorhebung"/>
+              </w:rPr>
+              <w:t xml:space="preserve"> of the edge</w:t>
+            </w:r>
+            <w:r>
+              <w:rPr>
+                <w:rStyle w:val="Hervorhebung"/>
+              </w:rPr>
+              <w:t>.</w:t>
             </w:r>
           </w:p>
           <w:p/>
         </w:tc>
       </w:tr>
     </w:tbl>
+    <w:p>
+      <w:r>
+        <w:t xml:space="preserve">The number of total travellers along an edge should obviously not exceed the population of either city connected by the specific edge. It must also be ensured that cities with multiple edges do not have higher traveller fluxes than populations. Also a factor depending on the </w:t>
+      </w:r>
+      <w:r>
+        <w:rPr>
+          <w:rStyle w:val="Hervorhebung"/>
+        </w:rPr>
+        <w:t>degrees</w:t>
+      </w:r>
+      <w:r>
+        <w:rPr>
+          <w:rStyle w:val="Hervorhebung"/>
+        </w:rPr>
+        <w:t xml:space="preserve"> k</w:t>
+      </w:r>
+      <w:r>
+        <w:t xml:space="preserve"> of the connected cities compared to the average degree in the network was included to contribute more transports between cities with many connections – intuitively that is like cities with more airports and stations have more transport capacity.</w:t>
+      </w:r>
+      <w:r>
+        <w:t xml:space="preserve"> Finally we included a factor to reduce the transport of infected people assuming that people who feel sick travel less.</w:t>
+      </w:r>
+    </w:p>
     <w:p/>
+    <w:p>
+      <w:pPr>
+        <w:jc w:val="center"/>
+      </w:pPr>
+      <m:oMathPara>
+        <m:oMath>
+          <m:sSub>
+            <m:sSubPr>
+              <m:ctrlPr>
+                <w:rPr>
+                  <w:rFonts w:ascii="Cambria Math" w:hAnsi="Cambria Math"/>
+                  <w:i/>
+                </w:rPr>
+              </m:ctrlPr>
+            </m:sSubPr>
+            <m:e>
+              <m:r>
+                <w:rPr>
+                  <w:rFonts w:ascii="Cambria Math" w:hAnsi="Cambria Math"/>
+                </w:rPr>
+                <m:t>T</m:t>
+              </m:r>
+            </m:e>
+            <m:sub>
+              <m:r>
+                <w:rPr>
+                  <w:rFonts w:ascii="Cambria Math" w:hAnsi="Cambria Math"/>
+                </w:rPr>
+                <m:t>xy</m:t>
+              </m:r>
+            </m:sub>
+          </m:sSub>
+          <m:r>
+            <w:rPr>
+              <w:rFonts w:ascii="Cambria Math" w:hAnsi="Cambria Math"/>
+            </w:rPr>
+            <m:t xml:space="preserve">= </m:t>
+          </m:r>
+          <m:f>
+            <m:fPr>
+              <m:ctrlPr>
+                <w:rPr>
+                  <w:rFonts w:ascii="Cambria Math" w:hAnsi="Cambria Math"/>
+                  <w:i/>
+                </w:rPr>
+              </m:ctrlPr>
+            </m:fPr>
+            <m:num>
+              <m:sSub>
+                <m:sSubPr>
+                  <m:ctrlPr>
+                    <w:rPr>
+                      <w:rFonts w:ascii="Cambria Math" w:hAnsi="Cambria Math"/>
+                      <w:i/>
+                    </w:rPr>
+                  </m:ctrlPr>
+                </m:sSubPr>
+                <m:e>
+                  <m:r>
+                    <w:rPr>
+                      <w:rFonts w:ascii="Cambria Math" w:hAnsi="Cambria Math"/>
+                    </w:rPr>
+                    <m:t>k</m:t>
+                  </m:r>
+                </m:e>
+                <m:sub>
+                  <m:r>
+                    <w:rPr>
+                      <w:rFonts w:ascii="Cambria Math" w:hAnsi="Cambria Math"/>
+                    </w:rPr>
+                    <m:t>x</m:t>
+                  </m:r>
+                </m:sub>
+              </m:sSub>
+              <m:r>
+                <w:rPr>
+                  <w:rFonts w:ascii="Cambria Math" w:hAnsi="Cambria Math"/>
+                </w:rPr>
+                <m:t>+</m:t>
+              </m:r>
+              <m:sSub>
+                <m:sSubPr>
+                  <m:ctrlPr>
+                    <w:rPr>
+                      <w:rFonts w:ascii="Cambria Math" w:hAnsi="Cambria Math"/>
+                      <w:i/>
+                    </w:rPr>
+                  </m:ctrlPr>
+                </m:sSubPr>
+                <m:e>
+                  <m:r>
+                    <w:rPr>
+                      <w:rFonts w:ascii="Cambria Math" w:hAnsi="Cambria Math"/>
+                    </w:rPr>
+                    <m:t>k</m:t>
+                  </m:r>
+                </m:e>
+                <m:sub>
+                  <m:r>
+                    <w:rPr>
+                      <w:rFonts w:ascii="Cambria Math" w:hAnsi="Cambria Math"/>
+                    </w:rPr>
+                    <m:t>y</m:t>
+                  </m:r>
+                </m:sub>
+              </m:sSub>
+            </m:num>
+            <m:den>
+              <m:r>
+                <w:rPr>
+                  <w:rFonts w:ascii="Cambria Math" w:hAnsi="Cambria Math"/>
+                </w:rPr>
+                <m:t>&lt;k&gt;</m:t>
+              </m:r>
+            </m:den>
+          </m:f>
+          <m:r>
+            <w:rPr>
+              <w:rFonts w:ascii="Cambria Math" w:hAnsi="Cambria Math"/>
+            </w:rPr>
+            <m:t>*</m:t>
+          </m:r>
+          <m:sSub>
+            <m:sSubPr>
+              <m:ctrlPr>
+                <w:rPr>
+                  <w:rFonts w:ascii="Cambria Math" w:hAnsi="Cambria Math"/>
+                  <w:i/>
+                </w:rPr>
+              </m:ctrlPr>
+            </m:sSubPr>
+            <m:e>
+              <m:r>
+                <w:rPr>
+                  <w:rFonts w:ascii="Cambria Math" w:hAnsi="Cambria Math"/>
+                </w:rPr>
+                <m:t>N</m:t>
+              </m:r>
+            </m:e>
+            <m:sub>
+              <m:r>
+                <w:rPr>
+                  <w:rFonts w:ascii="Cambria Math" w:hAnsi="Cambria Math"/>
+                </w:rPr>
+                <m:t>x,y</m:t>
+              </m:r>
+            </m:sub>
+          </m:sSub>
+          <m:r>
+            <w:rPr>
+              <w:rFonts w:ascii="Cambria Math" w:hAnsi="Cambria Math"/>
+            </w:rPr>
+            <m:t>*</m:t>
+          </m:r>
+          <m:f>
+            <m:fPr>
+              <m:ctrlPr>
+                <w:rPr>
+                  <w:rFonts w:ascii="Cambria Math" w:hAnsi="Cambria Math"/>
+                  <w:i/>
+                </w:rPr>
+              </m:ctrlPr>
+            </m:fPr>
+            <m:num>
+              <m:r>
+                <w:rPr>
+                  <w:rFonts w:ascii="Cambria Math" w:hAnsi="Cambria Math"/>
+                </w:rPr>
+                <m:t>1</m:t>
+              </m:r>
+            </m:num>
+            <m:den>
+              <m:sSub>
+                <m:sSubPr>
+                  <m:ctrlPr>
+                    <w:rPr>
+                      <w:rFonts w:ascii="Cambria Math" w:hAnsi="Cambria Math"/>
+                      <w:i/>
+                    </w:rPr>
+                  </m:ctrlPr>
+                </m:sSubPr>
+                <m:e>
+                  <m:r>
+                    <w:rPr>
+                      <w:rFonts w:ascii="Cambria Math" w:hAnsi="Cambria Math"/>
+                    </w:rPr>
+                    <m:t>k</m:t>
+                  </m:r>
+                </m:e>
+                <m:sub>
+                  <m:r>
+                    <w:rPr>
+                      <w:rFonts w:ascii="Cambria Math" w:hAnsi="Cambria Math"/>
+                    </w:rPr>
+                    <m:t>x,y</m:t>
+                  </m:r>
+                </m:sub>
+              </m:sSub>
+            </m:den>
+          </m:f>
+          <m:r>
+            <w:rPr>
+              <w:rFonts w:ascii="Cambria Math" w:hAnsi="Cambria Math"/>
+            </w:rPr>
+            <m:t>*</m:t>
+          </m:r>
+          <m:f>
+            <m:fPr>
+              <m:ctrlPr>
+                <w:rPr>
+                  <w:rFonts w:ascii="Cambria Math" w:hAnsi="Cambria Math"/>
+                  <w:i/>
+                </w:rPr>
+              </m:ctrlPr>
+            </m:fPr>
+            <m:num>
+              <m:r>
+                <w:rPr>
+                  <w:rFonts w:ascii="Cambria Math" w:hAnsi="Cambria Math"/>
+                </w:rPr>
+                <m:t>dt</m:t>
+              </m:r>
+            </m:num>
+            <m:den>
+              <m:r>
+                <w:rPr>
+                  <w:rFonts w:ascii="Cambria Math" w:hAnsi="Cambria Math"/>
+                </w:rPr>
+                <m:t>24</m:t>
+              </m:r>
+            </m:den>
+          </m:f>
+        </m:oMath>
+      </m:oMathPara>
+    </w:p>
     <w:p>
       <w:pPr>
         <w:pStyle w:val="berschrift1"/>
@@ -3702,7 +4034,7 @@
         <w:rPr>
           <w:noProof/>
         </w:rPr>
-        <w:t>8</w:t>
+        <w:t>9</w:t>
       </w:r>
     </w:fldSimple>
   </w:p>
@@ -3957,41 +4289,50 @@
           <w:vertAlign w:val="subscript"/>
           <w:lang w:val="de-CH"/>
         </w:rPr>
-        <w:t>x,y</w:t>
-      </w:r>
-      <w:proofErr w:type="spellEnd"/>
-      <w:r>
-        <w:rPr>
-          <w:lang w:val="de-CH"/>
-        </w:rPr>
-        <w:t xml:space="preserve"> </w:t>
-      </w:r>
-      <w:proofErr w:type="spellStart"/>
-      <w:r>
-        <w:rPr>
-          <w:lang w:val="de-CH"/>
-        </w:rPr>
-        <w:t>and</w:t>
-      </w:r>
-      <w:proofErr w:type="spellEnd"/>
-      <w:r>
-        <w:rPr>
-          <w:lang w:val="de-CH"/>
-        </w:rPr>
-        <w:t xml:space="preserve"> </w:t>
-      </w:r>
-      <w:proofErr w:type="spellStart"/>
-      <w:r>
-        <w:rPr>
-          <w:lang w:val="de-CH"/>
-        </w:rPr>
-        <w:t>I</w:t>
-      </w:r>
+        <w:t>x</w:t>
+      </w:r>
+      <w:proofErr w:type="gramStart"/>
       <w:r>
         <w:rPr>
           <w:vertAlign w:val="subscript"/>
           <w:lang w:val="de-CH"/>
         </w:rPr>
+        <w:t>,y</w:t>
+      </w:r>
+      <w:proofErr w:type="spellEnd"/>
+      <w:proofErr w:type="gramEnd"/>
+      <w:r>
+        <w:rPr>
+          <w:lang w:val="de-CH"/>
+        </w:rPr>
+        <w:t xml:space="preserve"> </w:t>
+      </w:r>
+      <w:proofErr w:type="spellStart"/>
+      <w:r>
+        <w:rPr>
+          <w:lang w:val="de-CH"/>
+        </w:rPr>
+        <w:t>and</w:t>
+      </w:r>
+      <w:proofErr w:type="spellEnd"/>
+      <w:r>
+        <w:rPr>
+          <w:lang w:val="de-CH"/>
+        </w:rPr>
+        <w:t xml:space="preserve"> </w:t>
+      </w:r>
+      <w:proofErr w:type="spellStart"/>
+      <w:r>
+        <w:rPr>
+          <w:lang w:val="de-CH"/>
+        </w:rPr>
+        <w:t>I</w:t>
+      </w:r>
+      <w:r>
+        <w:rPr>
+          <w:vertAlign w:val="subscript"/>
+          <w:lang w:val="de-CH"/>
+        </w:rPr>
         <w:t>x,y</w:t>
       </w:r>
       <w:proofErr w:type="spellEnd"/>
@@ -4006,35 +4347,7 @@
         <w:rPr>
           <w:lang w:val="de-CH"/>
         </w:rPr>
-        <w:t>is</w:t>
-      </w:r>
-      <w:proofErr w:type="spellEnd"/>
-      <w:r>
-        <w:rPr>
-          <w:lang w:val="de-CH"/>
-        </w:rPr>
-        <w:t xml:space="preserve"> </w:t>
-      </w:r>
-      <w:proofErr w:type="spellStart"/>
-      <w:r>
-        <w:rPr>
-          <w:lang w:val="de-CH"/>
-        </w:rPr>
-        <w:t>meant</w:t>
-      </w:r>
-      <w:proofErr w:type="spellEnd"/>
-      <w:r>
-        <w:rPr>
-          <w:lang w:val="de-CH"/>
-        </w:rPr>
-        <w:t xml:space="preserve"> </w:t>
-      </w:r>
-      <w:proofErr w:type="spellStart"/>
-      <w:r>
-        <w:rPr>
-          <w:lang w:val="de-CH"/>
-        </w:rPr>
-        <w:t>as</w:t>
+        <w:t>means</w:t>
       </w:r>
       <w:proofErr w:type="spellEnd"/>
       <w:r>
@@ -4966,7 +5279,7 @@
 </file>
 
 <file path=customXml/itemProps1.xml><?xml version="1.0" encoding="utf-8"?>
-<ds:datastoreItem xmlns:ds="http://schemas.openxmlformats.org/officeDocument/2006/customXml" ds:itemID="{DABEF47F-FCE5-41A2-BD39-2E2B2D457346}">
+<ds:datastoreItem xmlns:ds="http://schemas.openxmlformats.org/officeDocument/2006/customXml" ds:itemID="{618736FB-0019-4838-A793-C6C14E1613D8}">
   <ds:schemaRefs>
     <ds:schemaRef ds:uri="http://schemas.openxmlformats.org/officeDocument/2006/bibliography"/>
   </ds:schemaRefs>

</xml_diff>

<commit_message>
data for distance experiment
</commit_message>
<xml_diff>
--- a/doc/word/reportTemplate_Epidemics.docx
+++ b/doc/word/reportTemplate_Epidemics.docx
@@ -19,7 +19,7 @@
       <w:r>
         <w:rPr>
           <w:noProof/>
-          <w:lang w:val="de-CH" w:eastAsia="de-CH"/>
+          <w:lang w:val="en-US"/>
         </w:rPr>
         <w:drawing>
           <wp:inline distT="0" distB="0" distL="0" distR="0">
@@ -3850,7 +3850,7 @@
                 <v:shape id="_x0000_i1025" type="#_x0000_t75" style="width:386.25pt;height:111.75pt" o:ole="">
                   <v:imagedata r:id="rId9" o:title=""/>
                 </v:shape>
-                <o:OLEObject Type="Embed" ProgID="ChemDraw.Document.6.0" ShapeID="_x0000_i1025" DrawAspect="Content" ObjectID="_1399207265" r:id="rId10"/>
+                <o:OLEObject Type="Embed" ProgID="ChemDraw.Document.6.0" ShapeID="_x0000_i1025" DrawAspect="Content" ObjectID="_1399273877" r:id="rId10"/>
               </w:object>
             </w:r>
           </w:p>
@@ -4216,6 +4216,7 @@
         </m:oMath>
       </m:oMathPara>
     </w:p>
+    <w:p/>
     <w:p>
       <w:pPr>
         <w:pStyle w:val="berschrift1"/>
@@ -4326,7 +4327,7 @@
         <w:rPr>
           <w:noProof/>
         </w:rPr>
-        <w:t>8</w:t>
+        <w:t>9</w:t>
       </w:r>
     </w:fldSimple>
   </w:p>
@@ -5571,7 +5572,7 @@
 </file>
 
 <file path=customXml/itemProps1.xml><?xml version="1.0" encoding="utf-8"?>
-<ds:datastoreItem xmlns:ds="http://schemas.openxmlformats.org/officeDocument/2006/customXml" ds:itemID="{2D9070F1-BF9D-4AED-936B-EBBB37DB1863}">
+<ds:datastoreItem xmlns:ds="http://schemas.openxmlformats.org/officeDocument/2006/customXml" ds:itemID="{F3DEFB2B-4234-4F6B-9D62-03676963E148}">
   <ds:schemaRefs>
     <ds:schemaRef ds:uri="http://schemas.openxmlformats.org/officeDocument/2006/bibliography"/>
   </ds:schemaRefs>

</xml_diff>

<commit_message>
report first results done
</commit_message>
<xml_diff>
--- a/doc/word/reportTemplate_Epidemics.docx
+++ b/doc/word/reportTemplate_Epidemics.docx
@@ -19,7 +19,7 @@
       <w:r>
         <w:rPr>
           <w:noProof/>
-          <w:lang w:val="de-CH" w:eastAsia="de-CH"/>
+          <w:lang w:val="en-US"/>
         </w:rPr>
         <w:drawing>
           <wp:inline distT="0" distB="0" distL="0" distR="0">
@@ -375,7 +375,7 @@
           <w:kern w:val="32"/>
           <w:sz w:val="32"/>
           <w:szCs w:val="32"/>
-          <w:lang w:val="de-CH" w:eastAsia="de-CH"/>
+          <w:lang w:val="en-US"/>
         </w:rPr>
         <w:lastRenderedPageBreak/>
         <w:drawing>
@@ -3658,7 +3658,19 @@
         <w:rPr>
           <w:color w:val="000000" w:themeColor="text1"/>
         </w:rPr>
-        <w:t>How does the time vary among the different simulation until the whole population in the network has been infected?</w:t>
+        <w:t>How does the time vary among th</w:t>
+      </w:r>
+      <w:r>
+        <w:rPr>
+          <w:color w:val="000000" w:themeColor="text1"/>
+        </w:rPr>
+        <w:t>e different simulation until</w:t>
+      </w:r>
+      <w:r>
+        <w:rPr>
+          <w:color w:val="000000" w:themeColor="text1"/>
+        </w:rPr>
+        <w:t xml:space="preserve"> a certain portion of population in the network has been infected?</w:t>
       </w:r>
     </w:p>
     <w:p>
@@ -3667,15 +3679,18 @@
           <w:ilvl w:val="0"/>
           <w:numId w:val="1"/>
         </w:numPr>
+      </w:pPr>
+      <w:r>
         <w:rPr>
           <w:color w:val="000000" w:themeColor="text1"/>
         </w:rPr>
-      </w:pPr>
-      <w:r>
-        <w:rPr>
-          <w:color w:val="000000" w:themeColor="text1"/>
-        </w:rPr>
-        <w:t>What are the variations for certain cities with different degrees? What are the differences for hubs and leaves in the network?</w:t>
+        <w:t>What are the variations for certain cities with different degrees?</w:t>
+      </w:r>
+      <w:r>
+        <w:rPr>
+          <w:color w:val="FF0000"/>
+        </w:rPr>
+        <w:t xml:space="preserve"> </w:t>
       </w:r>
     </w:p>
     <w:p>
@@ -3684,6 +3699,20 @@
           <w:ilvl w:val="0"/>
           <w:numId w:val="1"/>
         </w:numPr>
+      </w:pPr>
+      <w:r>
+        <w:rPr>
+          <w:color w:val="FF0000"/>
+        </w:rPr>
+        <w:t>?</w:t>
+      </w:r>
+    </w:p>
+    <w:p>
+      <w:pPr>
+        <w:numPr>
+          <w:ilvl w:val="0"/>
+          <w:numId w:val="1"/>
+        </w:numPr>
         <w:rPr>
           <w:color w:val="000000" w:themeColor="text1"/>
         </w:rPr>
@@ -3692,27 +3721,32 @@
         <w:rPr>
           <w:color w:val="000000" w:themeColor="text1"/>
         </w:rPr>
-        <w:t xml:space="preserve">Can we gain predictive power from our result? For example, can we predict the time until a city becomes infected depending on the degree of the </w:t>
-      </w:r>
-      <w:r>
+        <w:t>Can we gain predictive power from our result? For example, can we predict the time until a city becomes infected depending on the degree of the first infected city?</w:t>
+      </w:r>
+    </w:p>
+    <w:p>
+      <w:pPr>
+        <w:numPr>
+          <w:ilvl w:val="0"/>
+          <w:numId w:val="1"/>
+        </w:numPr>
         <w:rPr>
           <w:color w:val="000000" w:themeColor="text1"/>
         </w:rPr>
-        <w:t>first infected city and</w:t>
-      </w:r>
+      </w:pPr>
       <w:r>
         <w:rPr>
           <w:color w:val="000000" w:themeColor="text1"/>
         </w:rPr>
-        <w:t xml:space="preserve"> the distance?</w:t>
-      </w:r>
-    </w:p>
-    <w:p>
-      <w:r>
-        <w:t>Additionally we were also interest if we could handle such an amount of data. Actually we spent a lot of time improving the performance of our simulation and exploring approximations.</w:t>
-      </w:r>
-      <w:r>
-        <w:t xml:space="preserve"> We want to emphasize that we tried to realize our own ideas to create a stochastic epidemic simulation.</w:t>
+        <w:t>What are the constraints of using a scale-free network?</w:t>
+      </w:r>
+    </w:p>
+    <w:p>
+      <w:pPr>
+        <w:ind w:left="360"/>
+      </w:pPr>
+      <w:r>
+        <w:t>Additionally we were also interest if we could handle such an amount of data. Actually we spent a lot of time improving the performance of our simulation and exploring approximations and ways to minimize the output of the simulation. We want to emphasize that we tried to realize our own ideas to create a stochastic epidemic simulation.</w:t>
       </w:r>
     </w:p>
     <w:p>
@@ -4800,7 +4834,6 @@
     <w:p/>
     <w:p>
       <w:r>
-        <w:lastRenderedPageBreak/>
         <w:t>Initially, a loop free version of the algorithm was tested but the created network did not look interconnected enough. Therefore, a loop forming version was used in the simulation (Fig. 1).</w:t>
       </w:r>
     </w:p>
@@ -4838,7 +4871,7 @@
             <w:r>
               <w:rPr>
                 <w:noProof/>
-                <w:lang w:val="de-CH" w:eastAsia="de-CH"/>
+                <w:lang w:val="en-US"/>
               </w:rPr>
               <w:drawing>
                 <wp:inline distT="0" distB="0" distL="0" distR="0">
@@ -4889,7 +4922,7 @@
             <w:r>
               <w:rPr>
                 <w:noProof/>
-                <w:lang w:val="de-CH" w:eastAsia="de-CH"/>
+                <w:lang w:val="en-US"/>
               </w:rPr>
               <w:drawing>
                 <wp:inline distT="0" distB="0" distL="0" distR="0">
@@ -5100,19 +5133,7 @@
           <w:rPr>
             <w:rFonts w:ascii="Cambria Math" w:hAnsi="Cambria Math"/>
           </w:rPr>
-          <m:t xml:space="preserve">= </m:t>
-        </m:r>
-        <m:r>
-          <w:rPr>
-            <w:rFonts w:ascii="Cambria Math" w:hAnsi="Cambria Math"/>
-          </w:rPr>
-          <m:t>15.1</m:t>
-        </m:r>
-        <m:r>
-          <w:rPr>
-            <w:rFonts w:ascii="Cambria Math" w:hAnsi="Cambria Math"/>
-          </w:rPr>
-          <m:t>-0.81*ln(rank)</m:t>
+          <m:t>= 15.1-0.81*ln(rank)</m:t>
         </m:r>
       </m:oMath>
     </w:p>
@@ -5355,7 +5376,7 @@
                 <v:shape id="_x0000_i1025" type="#_x0000_t75" style="width:386.25pt;height:111.75pt" o:ole="">
                   <v:imagedata r:id="rId12" o:title=""/>
                 </v:shape>
-                <o:OLEObject Type="Embed" ProgID="ChemDraw.Document.6.0" ShapeID="_x0000_i1025" DrawAspect="Content" ObjectID="_1399417565" r:id="rId13"/>
+                <o:OLEObject Type="Embed" ProgID="ChemDraw.Document.6.0" ShapeID="_x0000_i1025" DrawAspect="Content" ObjectID="_1399443717" r:id="rId13"/>
               </w:object>
             </w:r>
           </w:p>
@@ -6892,6 +6913,9 @@
       <w:bookmarkEnd w:id="16"/>
     </w:p>
     <w:p>
+      <w:pPr>
+        <w:ind w:firstLine="426"/>
+      </w:pPr>
       <w:r>
         <w:lastRenderedPageBreak/>
         <w:t xml:space="preserve">To get a nice view over the </w:t>
@@ -6955,8 +6979,10 @@
         <w:t xml:space="preserve">The gephi animation was recorded using ‘Debut Video Capture Software’. </w:t>
       </w:r>
     </w:p>
-    <w:p/>
-    <w:p>
+    <w:p>
+      <w:pPr>
+        <w:ind w:firstLine="426"/>
+      </w:pPr>
       <w:r>
         <w:t>The video</w:t>
       </w:r>
@@ -7011,37 +7037,7 @@
         <w:ind w:firstLine="426"/>
       </w:pPr>
       <w:r>
-        <w:t>The</w:t>
-      </w:r>
-      <w:r>
-        <w:t xml:space="preserve"> aim of this experiment was to follow the time course of the whole epidem</w:t>
-      </w:r>
-      <w:r>
-        <w:t xml:space="preserve">ic over a given time of 80 days and to see the impact of the stochastic effect among the different simulations. </w:t>
-      </w:r>
-      <w:r>
-        <w:t xml:space="preserve">We were interested, on one hand in the regional progression of the disease, which we tried to show with the number of cities with at least ten percent infected citizens. On the other hand, in the temporal variations of the number of global infected people. </w:t>
-      </w:r>
-      <w:r>
-        <w:t>For both, the ratio of global infected people and the number of cities with at least ten percent infected people</w:t>
-      </w:r>
-      <w:r>
-        <w:t xml:space="preserve"> the mean was calculated (Fig. 3 and Fig. 4 respectively). To show variations in time, either for a certain ratio or a number of cities with at least ten percent infection, the temporal expectation range was computed (Fig. 3 and Fig. 4 respectively). Further, the regional and the quantitative progress of the disease were compared (Fig. 5).</w:t>
-      </w:r>
-      <w:r>
-        <w:t xml:space="preserve"> To gain a quantitative value for t</w:t>
-      </w:r>
-      <w:r>
-        <w:t>he stochast</w:t>
-      </w:r>
-      <w:r>
-        <w:t>icity</w:t>
-      </w:r>
-      <w:r>
-        <w:t>, the times until 1000 people in the network became infected were used to compu</w:t>
-      </w:r>
-      <w:r>
-        <w:t>te an expectation range</w:t>
+        <w:t>The aim of this experiment was to follow the time course of the whole epidemic over a given time of 80 days and to see the impact of the stochastic effect among the different simulations. We were interested, on one hand in the regional progression of the disease, which we tried to show with the number of cities with at least ten percent infected citizens. On the other hand, in the temporal variations of the number of global infected people. For both, the ratio of global infected people and the number of cities with at least ten percent infected people the mean was calculated (Fig. 3 and Fig. 4 respectively). To show variations in time, either for a certain ratio or a number of cities with at least ten percent infection, the temporal expectation range was computed (Fig. 3 and Fig. 4 respectively). Further, the regional and the quantitative progress of the disease were compared (Fig. 5). To gain a quantitative value for the stochastic, the times until 1000 people in the network became infected were used to compute an expectation range</w:t>
       </w:r>
       <w:proofErr w:type="gramStart"/>
       <w:r>
@@ -7084,6 +7080,23 @@
       </m:oMath>
       <w:r>
         <w:t>.</w:t>
+      </w:r>
+    </w:p>
+    <w:p>
+      <w:pPr>
+        <w:ind w:firstLine="426"/>
+      </w:pPr>
+      <w:r>
+        <w:t>The time courses of all simulations (data not shown) looked very similar in terms of slope and shape. Apparently, the main difference was the start of the “exponential” progression. Obviously, we assume some influence from the degrees of the seed city and its neighbouring nodes (see section 5.2), because for every simulation a random seed was used. Secondly, the fluctuations must play a major. Until around the 35</w:t>
+      </w:r>
+      <w:r>
+        <w:rPr>
+          <w:vertAlign w:val="superscript"/>
+        </w:rPr>
+        <w:t>th</w:t>
+      </w:r>
+      <w:r>
+        <w:t xml:space="preserve"> day, (Fig. 5), a susceptible person rarely meets an infected. During the slow progression phase of the disease, single events like a meeting, which resulted in an infection or an infected person, who successfully travelled to another city, greatly influence the later outcome of the epidemic. The expectation range of ten days for the time until 1000 people are infected supports this suggestion. With the computed expectancy ranges, although they are relatively broad, the transition to the fast progression of the disease can be predicted.</w:t>
       </w:r>
     </w:p>
     <w:p>
@@ -7128,7 +7141,7 @@
                 <v:shape id="_x0000_i1026" type="#_x0000_t75" style="width:386.25pt;height:201.75pt" o:ole="">
                   <v:imagedata r:id="rId14" o:title=""/>
                 </v:shape>
-                <o:OLEObject Type="Embed" ProgID="PBrush" ShapeID="_x0000_i1026" DrawAspect="Content" ObjectID="_1399417566" r:id="rId15"/>
+                <o:OLEObject Type="Embed" ProgID="PBrush" ShapeID="_x0000_i1026" DrawAspect="Content" ObjectID="_1399443718" r:id="rId15"/>
               </w:object>
             </w:r>
           </w:p>
@@ -7170,7 +7183,15 @@
                 <w:rStyle w:val="Hervorhebung"/>
                 <w:lang w:val="en-US"/>
               </w:rPr>
-              <w:t xml:space="preserve"> The mean of the time course of the disease for 80 days is shown as black line by plotting the average ratio of the total number of infected people vs. the time. Further, the expectation range of the time at which a certain ratio is reached, is shown as dashed blue lines.</w:t>
+              <w:t xml:space="preserve"> The mean of the time course of the disease for 80 days is shown as black line by plotting the average ratio of the total number of infected people vs. the </w:t>
+            </w:r>
+            <w:r>
+              <w:rPr>
+                <w:rStyle w:val="Hervorhebung"/>
+                <w:lang w:val="en-US"/>
+              </w:rPr>
+              <w:lastRenderedPageBreak/>
+              <w:t>time. Further, the expectation range of the time at which a certain ratio is reached, is shown as dashed blue lines.</w:t>
             </w:r>
           </w:p>
           <w:p/>
@@ -7215,7 +7236,7 @@
                 <v:shape id="_x0000_i1027" type="#_x0000_t75" style="width:385.5pt;height:202.5pt" o:ole="">
                   <v:imagedata r:id="rId16" o:title=""/>
                 </v:shape>
-                <o:OLEObject Type="Embed" ProgID="PBrush" ShapeID="_x0000_i1027" DrawAspect="Content" ObjectID="_1399417567" r:id="rId17"/>
+                <o:OLEObject Type="Embed" ProgID="PBrush" ShapeID="_x0000_i1027" DrawAspect="Content" ObjectID="_1399443719" r:id="rId17"/>
               </w:object>
             </w:r>
           </w:p>
@@ -7302,7 +7323,7 @@
                 <v:shape id="_x0000_i1028" type="#_x0000_t75" style="width:390pt;height:194.25pt" o:ole="">
                   <v:imagedata r:id="rId18" o:title=""/>
                 </v:shape>
-                <o:OLEObject Type="Embed" ProgID="PBrush" ShapeID="_x0000_i1028" DrawAspect="Content" ObjectID="_1399417568" r:id="rId19"/>
+                <o:OLEObject Type="Embed" ProgID="PBrush" ShapeID="_x0000_i1028" DrawAspect="Content" ObjectID="_1399443720" r:id="rId19"/>
               </w:object>
             </w:r>
           </w:p>
@@ -7438,7 +7459,7 @@
                 <v:shape id="_x0000_i1029" type="#_x0000_t75" style="width:397.5pt;height:206.25pt" o:ole="">
                   <v:imagedata r:id="rId20" o:title=""/>
                 </v:shape>
-                <o:OLEObject Type="Embed" ProgID="PBrush" ShapeID="_x0000_i1029" DrawAspect="Content" ObjectID="_1399417569" r:id="rId21"/>
+                <o:OLEObject Type="Embed" ProgID="PBrush" ShapeID="_x0000_i1029" DrawAspect="Content" ObjectID="_1399443721" r:id="rId21"/>
               </w:object>
             </w:r>
           </w:p>
@@ -7546,7 +7567,7 @@
                 <v:shape id="_x0000_i1030" type="#_x0000_t75" style="width:399.75pt;height:211.5pt" o:ole="">
                   <v:imagedata r:id="rId22" o:title=""/>
                 </v:shape>
-                <o:OLEObject Type="Embed" ProgID="PBrush" ShapeID="_x0000_i1030" DrawAspect="Content" ObjectID="_1399417570" r:id="rId23"/>
+                <o:OLEObject Type="Embed" ProgID="PBrush" ShapeID="_x0000_i1030" DrawAspect="Content" ObjectID="_1399443722" r:id="rId23"/>
               </w:object>
             </w:r>
           </w:p>
@@ -8082,6 +8103,7 @@
       <w:bookmarkEnd w:id="23"/>
       <w:bookmarkEnd w:id="24"/>
     </w:p>
+    <w:p/>
     <w:p>
       <w:pPr>
         <w:pStyle w:val="Untertitel"/>
@@ -28670,7 +28692,7 @@
         <w:rPr>
           <w:noProof/>
         </w:rPr>
-        <w:t>33</w:t>
+        <w:t>15</w:t>
       </w:r>
     </w:fldSimple>
   </w:p>
@@ -28896,58 +28918,18 @@
       </w:r>
       <w:proofErr w:type="gramStart"/>
       <w:r>
-        <w:rPr>
-          <w:rFonts w:ascii="Arial" w:hAnsi="Arial" w:cs="Arial"/>
-          <w:color w:val="333333"/>
-          <w:sz w:val="18"/>
-          <w:szCs w:val="18"/>
-          <w:shd w:val="clear" w:color="auto" w:fill="FFFFFF"/>
-        </w:rPr>
         <w:t>Berliant, M. &amp; Watanabe, H.</w:t>
       </w:r>
       <w:proofErr w:type="gramEnd"/>
       <w:r>
-        <w:rPr>
-          <w:rFonts w:ascii="Arial" w:hAnsi="Arial" w:cs="Arial"/>
-          <w:color w:val="333333"/>
-          <w:sz w:val="18"/>
-          <w:szCs w:val="18"/>
-          <w:shd w:val="clear" w:color="auto" w:fill="FFFFFF"/>
-        </w:rPr>
         <w:t xml:space="preserve"> A Scale-Free Network Structure Explains the City-Size Distribution. </w:t>
       </w:r>
       <w:proofErr w:type="gramStart"/>
       <w:r>
-        <w:rPr>
-          <w:rFonts w:ascii="Arial" w:hAnsi="Arial" w:cs="Arial"/>
-          <w:i/>
-          <w:iCs/>
-          <w:color w:val="333333"/>
-          <w:sz w:val="18"/>
-          <w:szCs w:val="18"/>
-          <w:shd w:val="clear" w:color="auto" w:fill="FFFFFF"/>
-        </w:rPr>
-        <w:t>mimeo</w:t>
-      </w:r>
-      <w:r>
-        <w:rPr>
-          <w:rFonts w:ascii="Arial" w:hAnsi="Arial" w:cs="Arial"/>
-          <w:color w:val="333333"/>
-          <w:sz w:val="18"/>
-          <w:szCs w:val="18"/>
-          <w:shd w:val="clear" w:color="auto" w:fill="FFFFFF"/>
-        </w:rPr>
-        <w:t>1-11</w:t>
+        <w:t>mimeo1-11</w:t>
       </w:r>
       <w:proofErr w:type="gramEnd"/>
       <w:r>
-        <w:rPr>
-          <w:rFonts w:ascii="Arial" w:hAnsi="Arial" w:cs="Arial"/>
-          <w:color w:val="333333"/>
-          <w:sz w:val="18"/>
-          <w:szCs w:val="18"/>
-          <w:shd w:val="clear" w:color="auto" w:fill="FFFFFF"/>
-        </w:rPr>
         <w:t xml:space="preserve"> (2008).</w:t>
       </w:r>
       <w:r>
@@ -29454,6 +29436,7 @@
   <w:style w:type="character" w:default="1" w:styleId="Absatz-Standardschriftart">
     <w:name w:val="Default Paragraph Font"/>
     <w:uiPriority w:val="1"/>
+    <w:semiHidden/>
     <w:unhideWhenUsed/>
   </w:style>
   <w:style w:type="table" w:default="1" w:styleId="NormaleTabelle">
@@ -30064,7 +30047,7 @@
 </file>
 
 <file path=customXml/itemProps1.xml><?xml version="1.0" encoding="utf-8"?>
-<ds:datastoreItem xmlns:ds="http://schemas.openxmlformats.org/officeDocument/2006/customXml" ds:itemID="{49354591-569B-4DAC-97C3-73636FCB53D5}">
+<ds:datastoreItem xmlns:ds="http://schemas.openxmlformats.org/officeDocument/2006/customXml" ds:itemID="{A1328419-CB6D-4A50-839F-2797ADECCD85}">
   <ds:schemaRefs>
     <ds:schemaRef ds:uri="http://schemas.openxmlformats.org/officeDocument/2006/bibliography"/>
   </ds:schemaRefs>

</xml_diff>